<commit_message>
.imp FE Profile view
</commit_message>
<xml_diff>
--- a/Web/YeuCauHeThong.docx
+++ b/Web/YeuCauHeThong.docx
@@ -263,245 +263,263 @@
       <w:r>
         <w:t>Quản lý thợ</w:t>
       </w:r>
+    </w:p>
+    <w:p>
+      <w:pPr>
+        <w:pStyle w:val="ListParagraph"/>
+        <w:numPr>
+          <w:ilvl w:val="1"/>
+          <w:numId w:val="1"/>
+        </w:numPr>
+      </w:pPr>
+      <w:r>
+        <w:t>Quản lý khách</w:t>
+      </w:r>
+    </w:p>
+    <w:p>
+      <w:pPr>
+        <w:pStyle w:val="ListParagraph"/>
+        <w:numPr>
+          <w:ilvl w:val="1"/>
+          <w:numId w:val="1"/>
+        </w:numPr>
+      </w:pPr>
+      <w:r>
+        <w:t>Thống kê</w:t>
+      </w:r>
+    </w:p>
+    <w:p>
+      <w:pPr>
+        <w:pStyle w:val="ListParagraph"/>
+        <w:numPr>
+          <w:ilvl w:val="2"/>
+          <w:numId w:val="1"/>
+        </w:numPr>
+      </w:pPr>
+      <w:r>
+        <w:t>Số lượng theo nhóm thợ được thuê</w:t>
+      </w:r>
+    </w:p>
+    <w:p>
+      <w:pPr>
+        <w:pStyle w:val="ListParagraph"/>
+        <w:numPr>
+          <w:ilvl w:val="2"/>
+          <w:numId w:val="1"/>
+        </w:numPr>
+      </w:pPr>
+      <w:r>
+        <w:t>Thông tin về nhóm thợ.</w:t>
+      </w:r>
+    </w:p>
+    <w:p>
+      <w:pPr>
+        <w:pStyle w:val="ListParagraph"/>
+        <w:numPr>
+          <w:ilvl w:val="2"/>
+          <w:numId w:val="1"/>
+        </w:numPr>
+      </w:pPr>
+      <w:r>
+        <w:t>Kết quả đánh giá hai chiều (thợ - khách ; khách – thợ)</w:t>
+      </w:r>
+    </w:p>
+    <w:p>
+      <w:pPr>
+        <w:pStyle w:val="ListParagraph"/>
+        <w:numPr>
+          <w:ilvl w:val="0"/>
+          <w:numId w:val="1"/>
+        </w:numPr>
+      </w:pPr>
+      <w:r>
+        <w:t>Hệ thống App</w:t>
+      </w:r>
+    </w:p>
+    <w:p>
+      <w:pPr>
+        <w:pStyle w:val="ListParagraph"/>
+        <w:numPr>
+          <w:ilvl w:val="1"/>
+          <w:numId w:val="1"/>
+        </w:numPr>
+      </w:pPr>
+      <w:r>
+        <w:t>Đăng ký tài khoản</w:t>
+      </w:r>
+    </w:p>
+    <w:p>
+      <w:pPr>
+        <w:pStyle w:val="ListParagraph"/>
+        <w:numPr>
+          <w:ilvl w:val="2"/>
+          <w:numId w:val="1"/>
+        </w:numPr>
+      </w:pPr>
+      <w:r>
+        <w:t>Tài khoản thợ</w:t>
+      </w:r>
+    </w:p>
+    <w:p>
+      <w:pPr>
+        <w:pStyle w:val="ListParagraph"/>
+        <w:numPr>
+          <w:ilvl w:val="3"/>
+          <w:numId w:val="1"/>
+        </w:numPr>
+      </w:pPr>
+      <w:r>
+        <w:rPr>
+          <w:highlight w:val="green"/>
+        </w:rPr>
+        <w:t>Gửi hồ sơ lí lịch đợi xác minh (có thể thực hiện trên website) và app</w:t>
+      </w:r>
+    </w:p>
+    <w:p>
+      <w:pPr>
+        <w:pStyle w:val="ListParagraph"/>
+        <w:numPr>
+          <w:ilvl w:val="3"/>
+          <w:numId w:val="1"/>
+        </w:numPr>
+        <w:rPr>
+          <w:highlight w:val="green"/>
+        </w:rPr>
+      </w:pPr>
+      <w:r>
+        <w:rPr>
+          <w:highlight w:val="green"/>
+        </w:rPr>
+        <w:lastRenderedPageBreak/>
+        <w:t>Nhập mã xác nhận (được nhận qua email, hoặc tin nhắn điện thoại). nếu được có thể xác nhận dạng mã QR.</w:t>
+      </w:r>
+    </w:p>
+    <w:p>
+      <w:pPr>
+        <w:pStyle w:val="ListParagraph"/>
+        <w:numPr>
+          <w:ilvl w:val="3"/>
+          <w:numId w:val="1"/>
+        </w:numPr>
+        <w:rPr>
+          <w:highlight w:val="green"/>
+        </w:rPr>
+      </w:pPr>
+      <w:r>
+        <w:rPr>
+          <w:highlight w:val="green"/>
+        </w:rPr>
+        <w:t>Sau khi xác nhận mã sẽ hiển thị chức năng chính, và cập nhật hồ sơ nếu cần. (khi có thông tin chỉnh sửa, hệ thống sẽ cảnh báo).</w:t>
+      </w:r>
+    </w:p>
+    <w:p>
+      <w:pPr>
+        <w:pStyle w:val="ListParagraph"/>
+        <w:numPr>
+          <w:ilvl w:val="3"/>
+          <w:numId w:val="1"/>
+        </w:numPr>
+        <w:rPr>
+          <w:highlight w:val="yellow"/>
+        </w:rPr>
+      </w:pPr>
+      <w:r>
+        <w:rPr>
+          <w:highlight w:val="yellow"/>
+        </w:rPr>
+        <w:t>Panel hiển thị bản đồ để xem (có thể tham thảo các app của uber, grapber để lên chức năng cụ thể)</w:t>
+      </w:r>
+      <w:r>
+        <w:rPr>
+          <w:highlight w:val="yellow"/>
+        </w:rPr>
+        <w:t>.</w:t>
+      </w:r>
+    </w:p>
+    <w:p>
+      <w:pPr>
+        <w:pStyle w:val="ListParagraph"/>
+        <w:numPr>
+          <w:ilvl w:val="3"/>
+          <w:numId w:val="1"/>
+        </w:numPr>
+      </w:pPr>
+      <w:r>
+        <w:t>Đánh giá sau khi kết thúc công việc để tang sao.</w:t>
+      </w:r>
+    </w:p>
+    <w:p>
+      <w:pPr>
+        <w:pStyle w:val="ListParagraph"/>
+        <w:numPr>
+          <w:ilvl w:val="2"/>
+          <w:numId w:val="1"/>
+        </w:numPr>
+      </w:pPr>
+      <w:r>
+        <w:t>Tài khoản người tìm thợ</w:t>
+      </w:r>
+    </w:p>
+    <w:p>
+      <w:pPr>
+        <w:pStyle w:val="ListParagraph"/>
+        <w:numPr>
+          <w:ilvl w:val="3"/>
+          <w:numId w:val="1"/>
+        </w:numPr>
+        <w:rPr>
+          <w:highlight w:val="green"/>
+        </w:rPr>
+      </w:pPr>
+      <w:r>
+        <w:rPr>
+          <w:highlight w:val="green"/>
+        </w:rPr>
+        <w:t>Đăng ký tài khoản(các thông tin cơ bản của người dung</w:t>
+      </w:r>
+    </w:p>
+    <w:p>
+      <w:pPr>
+        <w:pStyle w:val="ListParagraph"/>
+        <w:numPr>
+          <w:ilvl w:val="3"/>
+          <w:numId w:val="1"/>
+        </w:numPr>
+        <w:rPr>
+          <w:highlight w:val="green"/>
+        </w:rPr>
+      </w:pPr>
+      <w:r>
+        <w:rPr>
+          <w:highlight w:val="green"/>
+        </w:rPr>
+        <w:t>Nhận đợi mã xác nhận qua tin nhắn hoặc email.</w:t>
+      </w:r>
+    </w:p>
+    <w:p>
+      <w:pPr>
+        <w:pStyle w:val="ListParagraph"/>
+        <w:numPr>
+          <w:ilvl w:val="3"/>
+          <w:numId w:val="1"/>
+        </w:numPr>
+        <w:rPr>
+          <w:highlight w:val="yellow"/>
+        </w:rPr>
+      </w:pPr>
+      <w:r>
+        <w:rPr>
+          <w:highlight w:val="yellow"/>
+        </w:rPr>
+        <w:t xml:space="preserve">Xem bản độ và tìm kiếm theo </w:t>
+      </w:r>
       <w:bookmarkStart w:id="0" w:name="_GoBack"/>
       <w:bookmarkEnd w:id="0"/>
-    </w:p>
-    <w:p>
-      <w:pPr>
-        <w:pStyle w:val="ListParagraph"/>
-        <w:numPr>
-          <w:ilvl w:val="1"/>
-          <w:numId w:val="1"/>
-        </w:numPr>
-      </w:pPr>
-      <w:r>
-        <w:t>Quản lý khách</w:t>
-      </w:r>
-    </w:p>
-    <w:p>
-      <w:pPr>
-        <w:pStyle w:val="ListParagraph"/>
-        <w:numPr>
-          <w:ilvl w:val="1"/>
-          <w:numId w:val="1"/>
-        </w:numPr>
-      </w:pPr>
-      <w:r>
-        <w:t>Thống kê</w:t>
-      </w:r>
-    </w:p>
-    <w:p>
-      <w:pPr>
-        <w:pStyle w:val="ListParagraph"/>
-        <w:numPr>
-          <w:ilvl w:val="2"/>
-          <w:numId w:val="1"/>
-        </w:numPr>
-      </w:pPr>
-      <w:r>
-        <w:t>Số lượng theo nhóm thợ được thuê</w:t>
-      </w:r>
-    </w:p>
-    <w:p>
-      <w:pPr>
-        <w:pStyle w:val="ListParagraph"/>
-        <w:numPr>
-          <w:ilvl w:val="2"/>
-          <w:numId w:val="1"/>
-        </w:numPr>
-      </w:pPr>
-      <w:r>
-        <w:t>Thông tin về nhóm thợ.</w:t>
-      </w:r>
-    </w:p>
-    <w:p>
-      <w:pPr>
-        <w:pStyle w:val="ListParagraph"/>
-        <w:numPr>
-          <w:ilvl w:val="2"/>
-          <w:numId w:val="1"/>
-        </w:numPr>
-      </w:pPr>
-      <w:r>
-        <w:t>Kết quả đánh giá hai chiều (thợ - khách ; khách – thợ)</w:t>
-      </w:r>
-    </w:p>
-    <w:p>
-      <w:pPr>
-        <w:pStyle w:val="ListParagraph"/>
-        <w:numPr>
-          <w:ilvl w:val="0"/>
-          <w:numId w:val="1"/>
-        </w:numPr>
-      </w:pPr>
-      <w:r>
-        <w:t>Hệ thống App</w:t>
-      </w:r>
-    </w:p>
-    <w:p>
-      <w:pPr>
-        <w:pStyle w:val="ListParagraph"/>
-        <w:numPr>
-          <w:ilvl w:val="1"/>
-          <w:numId w:val="1"/>
-        </w:numPr>
-      </w:pPr>
-      <w:r>
-        <w:t>Đăng ký tài khoản</w:t>
-      </w:r>
-    </w:p>
-    <w:p>
-      <w:pPr>
-        <w:pStyle w:val="ListParagraph"/>
-        <w:numPr>
-          <w:ilvl w:val="2"/>
-          <w:numId w:val="1"/>
-        </w:numPr>
-      </w:pPr>
-      <w:r>
-        <w:t>Tài khoản thợ</w:t>
-      </w:r>
-    </w:p>
-    <w:p>
-      <w:pPr>
-        <w:pStyle w:val="ListParagraph"/>
-        <w:numPr>
-          <w:ilvl w:val="3"/>
-          <w:numId w:val="1"/>
-        </w:numPr>
-      </w:pPr>
-      <w:r>
-        <w:rPr>
-          <w:highlight w:val="green"/>
-        </w:rPr>
-        <w:t>Gửi hồ sơ lí lịch đợi xác minh (có thể thực hiện trên website) và app</w:t>
-      </w:r>
-    </w:p>
-    <w:p>
-      <w:pPr>
-        <w:pStyle w:val="ListParagraph"/>
-        <w:numPr>
-          <w:ilvl w:val="3"/>
-          <w:numId w:val="1"/>
-        </w:numPr>
-      </w:pPr>
-      <w:r>
-        <w:lastRenderedPageBreak/>
-        <w:t>Nhập mã xác nhận (được nhận qua email, hoặc tin nhắn điện thoại). nếu được có thể xác nhận dạng mã QR.</w:t>
-      </w:r>
-    </w:p>
-    <w:p>
-      <w:pPr>
-        <w:pStyle w:val="ListParagraph"/>
-        <w:numPr>
-          <w:ilvl w:val="3"/>
-          <w:numId w:val="1"/>
-        </w:numPr>
-        <w:rPr>
-          <w:highlight w:val="darkGreen"/>
-        </w:rPr>
-      </w:pPr>
-      <w:r>
-        <w:rPr>
-          <w:highlight w:val="darkGreen"/>
-        </w:rPr>
-        <w:t>Sau khi xác nhận mã sẽ hiển thị chức năng chính, và cập nhật hồ sơ nếu cần. (khi có thông tin chỉnh sửa, hệ thống sẽ cảnh báo).</w:t>
-      </w:r>
-    </w:p>
-    <w:p>
-      <w:pPr>
-        <w:pStyle w:val="ListParagraph"/>
-        <w:numPr>
-          <w:ilvl w:val="3"/>
-          <w:numId w:val="1"/>
-        </w:numPr>
+      <w:r>
         <w:rPr>
           <w:highlight w:val="yellow"/>
         </w:rPr>
-      </w:pPr>
-      <w:r>
-        <w:rPr>
-          <w:highlight w:val="yellow"/>
-        </w:rPr>
-        <w:t>Panel hiển thị bản đồ để xem (có thể tham thảo các app của uber, grapber để lên chức năng cụ thể)</w:t>
-      </w:r>
-      <w:r>
-        <w:rPr>
-          <w:highlight w:val="yellow"/>
-        </w:rPr>
-        <w:t>.</w:t>
-      </w:r>
-    </w:p>
-    <w:p>
-      <w:pPr>
-        <w:pStyle w:val="ListParagraph"/>
-        <w:numPr>
-          <w:ilvl w:val="3"/>
-          <w:numId w:val="1"/>
-        </w:numPr>
-      </w:pPr>
-      <w:r>
-        <w:t>Đánh giá sau khi kết thúc công việc để tang sao.</w:t>
-      </w:r>
-    </w:p>
-    <w:p>
-      <w:pPr>
-        <w:pStyle w:val="ListParagraph"/>
-        <w:numPr>
-          <w:ilvl w:val="2"/>
-          <w:numId w:val="1"/>
-        </w:numPr>
-      </w:pPr>
-      <w:r>
-        <w:t>Tài khoản người tìm thợ</w:t>
-      </w:r>
-    </w:p>
-    <w:p>
-      <w:pPr>
-        <w:pStyle w:val="ListParagraph"/>
-        <w:numPr>
-          <w:ilvl w:val="3"/>
-          <w:numId w:val="1"/>
-        </w:numPr>
-        <w:rPr>
-          <w:highlight w:val="green"/>
-        </w:rPr>
-      </w:pPr>
-      <w:r>
-        <w:rPr>
-          <w:highlight w:val="green"/>
-        </w:rPr>
-        <w:t>Đăng ký tài khoản(các thông tin cơ bản của người dung</w:t>
-      </w:r>
-    </w:p>
-    <w:p>
-      <w:pPr>
-        <w:pStyle w:val="ListParagraph"/>
-        <w:numPr>
-          <w:ilvl w:val="3"/>
-          <w:numId w:val="1"/>
-        </w:numPr>
-      </w:pPr>
-      <w:r>
-        <w:t>Nhận đợi mã xác nhận qua tin nhắn hoặc email.</w:t>
-      </w:r>
-    </w:p>
-    <w:p>
-      <w:pPr>
-        <w:pStyle w:val="ListParagraph"/>
-        <w:numPr>
-          <w:ilvl w:val="3"/>
-          <w:numId w:val="1"/>
-        </w:numPr>
-        <w:rPr>
-          <w:highlight w:val="yellow"/>
-        </w:rPr>
-      </w:pPr>
-      <w:r>
-        <w:rPr>
-          <w:highlight w:val="yellow"/>
-        </w:rPr>
-        <w:t>Xem bản độ và tìm kiếm theo yêu cầu.</w:t>
+        <w:t>yêu cầu.</w:t>
       </w:r>
     </w:p>
     <w:p>

</xml_diff>

<commit_message>
.imp Search worker by category and location
</commit_message>
<xml_diff>
--- a/Web/YeuCauHeThong.docx
+++ b/Web/YeuCauHeThong.docx
@@ -178,8 +178,16 @@
           <w:ilvl w:val="1"/>
           <w:numId w:val="1"/>
         </w:numPr>
-      </w:pPr>
-      <w:r>
+        <w:rPr>
+          <w:highlight w:val="green"/>
+        </w:rPr>
+      </w:pPr>
+      <w:bookmarkStart w:id="0" w:name="_GoBack"/>
+      <w:bookmarkEnd w:id="0"/>
+      <w:r>
+        <w:rPr>
+          <w:highlight w:val="green"/>
+        </w:rPr>
         <w:t>Danh mục ngành nghề</w:t>
       </w:r>
     </w:p>
@@ -511,15 +519,7 @@
         <w:rPr>
           <w:highlight w:val="yellow"/>
         </w:rPr>
-        <w:t xml:space="preserve">Xem bản độ và tìm kiếm theo </w:t>
-      </w:r>
-      <w:bookmarkStart w:id="0" w:name="_GoBack"/>
-      <w:bookmarkEnd w:id="0"/>
-      <w:r>
-        <w:rPr>
-          <w:highlight w:val="yellow"/>
-        </w:rPr>
-        <w:t>yêu cầu.</w:t>
+        <w:t>Xem bản độ và tìm kiếm theo yêu cầu.</w:t>
       </w:r>
     </w:p>
     <w:p>

</xml_diff>

<commit_message>
.mod F.E Admin and Worker
</commit_message>
<xml_diff>
--- a/Web/YeuCauHeThong.docx
+++ b/Web/YeuCauHeThong.docx
@@ -426,6 +426,30 @@
           <w:numId w:val="1"/>
         </w:numPr>
         <w:rPr>
+          <w:highlight w:val="darkGray"/>
+        </w:rPr>
+      </w:pPr>
+      <w:r>
+        <w:rPr>
+          <w:highlight w:val="darkGray"/>
+        </w:rPr>
+        <w:t>Panel hiển thị bản đồ để xem (có thể tham thảo các app của uber, grapber để lên chức năng cụ thể)</w:t>
+      </w:r>
+      <w:r>
+        <w:rPr>
+          <w:highlight w:val="darkGray"/>
+        </w:rPr>
+        <w:t>.</w:t>
+      </w:r>
+    </w:p>
+    <w:p>
+      <w:pPr>
+        <w:pStyle w:val="ListParagraph"/>
+        <w:numPr>
+          <w:ilvl w:val="3"/>
+          <w:numId w:val="1"/>
+        </w:numPr>
+        <w:rPr>
           <w:highlight w:val="yellow"/>
         </w:rPr>
       </w:pPr>
@@ -433,157 +457,133 @@
         <w:rPr>
           <w:highlight w:val="yellow"/>
         </w:rPr>
-        <w:t>Panel hiển thị bản đồ để xem (có thể tham thảo các app của uber, grapber để lên chức năng cụ thể)</w:t>
-      </w:r>
-      <w:r>
+        <w:t>Đánh giá sau khi kết thúc công việc để tang sao.</w:t>
+      </w:r>
+    </w:p>
+    <w:p>
+      <w:pPr>
+        <w:pStyle w:val="ListParagraph"/>
+        <w:numPr>
+          <w:ilvl w:val="2"/>
+          <w:numId w:val="1"/>
+        </w:numPr>
+      </w:pPr>
+      <w:r>
+        <w:t>Tài khoản người tìm thợ</w:t>
+      </w:r>
+    </w:p>
+    <w:p>
+      <w:pPr>
+        <w:pStyle w:val="ListParagraph"/>
+        <w:numPr>
+          <w:ilvl w:val="3"/>
+          <w:numId w:val="1"/>
+        </w:numPr>
+        <w:rPr>
+          <w:highlight w:val="green"/>
+        </w:rPr>
+      </w:pPr>
+      <w:r>
+        <w:rPr>
+          <w:highlight w:val="green"/>
+        </w:rPr>
+        <w:t>Đăng ký tài khoản(các thông tin cơ bản của người dung</w:t>
+      </w:r>
+    </w:p>
+    <w:p>
+      <w:pPr>
+        <w:pStyle w:val="ListParagraph"/>
+        <w:numPr>
+          <w:ilvl w:val="3"/>
+          <w:numId w:val="1"/>
+        </w:numPr>
+        <w:rPr>
+          <w:highlight w:val="green"/>
+        </w:rPr>
+      </w:pPr>
+      <w:r>
+        <w:rPr>
+          <w:highlight w:val="green"/>
+        </w:rPr>
+        <w:t>Nhận đợi mã xác nhận qua tin nhắn hoặc email.</w:t>
+      </w:r>
+    </w:p>
+    <w:p>
+      <w:pPr>
+        <w:pStyle w:val="ListParagraph"/>
+        <w:numPr>
+          <w:ilvl w:val="3"/>
+          <w:numId w:val="1"/>
+        </w:numPr>
+        <w:rPr>
+          <w:highlight w:val="darkGray"/>
+        </w:rPr>
+      </w:pPr>
+      <w:r>
+        <w:rPr>
+          <w:highlight w:val="darkGray"/>
+        </w:rPr>
+        <w:t>Xem bản độ và tìm kiếm theo yêu cầu.</w:t>
+      </w:r>
+    </w:p>
+    <w:p>
+      <w:pPr>
+        <w:pStyle w:val="ListParagraph"/>
+        <w:numPr>
+          <w:ilvl w:val="3"/>
+          <w:numId w:val="1"/>
+        </w:numPr>
         <w:rPr>
           <w:highlight w:val="yellow"/>
         </w:rPr>
+      </w:pPr>
+      <w:r>
+        <w:rPr>
+          <w:highlight w:val="yellow"/>
+        </w:rPr>
+        <w:t>Đánh giá thợ để thợ tang sao/</w:t>
+      </w:r>
+      <w:r>
+        <w:rPr>
+          <w:highlight w:val="yellow"/>
+        </w:rPr>
+        <w:sym w:font="Wingdings" w:char="F0E8"/>
+      </w:r>
+      <w:r>
+        <w:rPr>
+          <w:highlight w:val="yellow"/>
+        </w:rPr>
+        <w:t xml:space="preserve"> các kết quả đánh giá này sẽ được thống kê cụ thể trên Admin Web để phục vụ khách hang.</w:t>
+      </w:r>
+    </w:p>
+    <w:p>
+      <w:pPr>
+        <w:pStyle w:val="ListParagraph"/>
+        <w:numPr>
+          <w:ilvl w:val="0"/>
+          <w:numId w:val="2"/>
+        </w:numPr>
+      </w:pPr>
+      <w:r>
+        <w:t xml:space="preserve">Chính sách </w:t>
+      </w:r>
+    </w:p>
+    <w:p>
+      <w:pPr>
+        <w:pStyle w:val="ListParagraph"/>
+        <w:numPr>
+          <w:ilvl w:val="1"/>
+          <w:numId w:val="2"/>
+        </w:numPr>
+      </w:pPr>
+      <w:r>
+        <w:t>Hệ thống miễn phí</w:t>
+      </w:r>
+      <w:r>
         <w:t>.</w:t>
       </w:r>
       <w:bookmarkStart w:id="0" w:name="_GoBack"/>
       <w:bookmarkEnd w:id="0"/>
-    </w:p>
-    <w:p>
-      <w:pPr>
-        <w:pStyle w:val="ListParagraph"/>
-        <w:numPr>
-          <w:ilvl w:val="3"/>
-          <w:numId w:val="1"/>
-        </w:numPr>
-        <w:rPr>
-          <w:highlight w:val="yellow"/>
-        </w:rPr>
-      </w:pPr>
-      <w:r>
-        <w:rPr>
-          <w:highlight w:val="yellow"/>
-        </w:rPr>
-        <w:t>Đánh giá sau khi kết thúc công việc để tang sao.</w:t>
-      </w:r>
-    </w:p>
-    <w:p>
-      <w:pPr>
-        <w:pStyle w:val="ListParagraph"/>
-        <w:numPr>
-          <w:ilvl w:val="2"/>
-          <w:numId w:val="1"/>
-        </w:numPr>
-      </w:pPr>
-      <w:r>
-        <w:t>Tài khoản người tìm thợ</w:t>
-      </w:r>
-    </w:p>
-    <w:p>
-      <w:pPr>
-        <w:pStyle w:val="ListParagraph"/>
-        <w:numPr>
-          <w:ilvl w:val="3"/>
-          <w:numId w:val="1"/>
-        </w:numPr>
-        <w:rPr>
-          <w:highlight w:val="green"/>
-        </w:rPr>
-      </w:pPr>
-      <w:r>
-        <w:rPr>
-          <w:highlight w:val="green"/>
-        </w:rPr>
-        <w:t>Đăng ký tài khoản(các thông tin cơ bản của người dung</w:t>
-      </w:r>
-    </w:p>
-    <w:p>
-      <w:pPr>
-        <w:pStyle w:val="ListParagraph"/>
-        <w:numPr>
-          <w:ilvl w:val="3"/>
-          <w:numId w:val="1"/>
-        </w:numPr>
-        <w:rPr>
-          <w:highlight w:val="green"/>
-        </w:rPr>
-      </w:pPr>
-      <w:r>
-        <w:rPr>
-          <w:highlight w:val="green"/>
-        </w:rPr>
-        <w:t>Nhận đợi mã xác nhận qua tin nhắn hoặc email.</w:t>
-      </w:r>
-    </w:p>
-    <w:p>
-      <w:pPr>
-        <w:pStyle w:val="ListParagraph"/>
-        <w:numPr>
-          <w:ilvl w:val="3"/>
-          <w:numId w:val="1"/>
-        </w:numPr>
-        <w:rPr>
-          <w:highlight w:val="yellow"/>
-        </w:rPr>
-      </w:pPr>
-      <w:r>
-        <w:rPr>
-          <w:highlight w:val="yellow"/>
-        </w:rPr>
-        <w:t>Xem bản độ và tìm kiếm theo yêu cầu.</w:t>
-      </w:r>
-    </w:p>
-    <w:p>
-      <w:pPr>
-        <w:pStyle w:val="ListParagraph"/>
-        <w:numPr>
-          <w:ilvl w:val="3"/>
-          <w:numId w:val="1"/>
-        </w:numPr>
-        <w:rPr>
-          <w:highlight w:val="yellow"/>
-        </w:rPr>
-      </w:pPr>
-      <w:r>
-        <w:rPr>
-          <w:highlight w:val="yellow"/>
-        </w:rPr>
-        <w:t>Đánh giá thợ để thợ tang sao/</w:t>
-      </w:r>
-      <w:r>
-        <w:rPr>
-          <w:highlight w:val="yellow"/>
-        </w:rPr>
-        <w:sym w:font="Wingdings" w:char="F0E8"/>
-      </w:r>
-      <w:r>
-        <w:rPr>
-          <w:highlight w:val="yellow"/>
-        </w:rPr>
-        <w:t xml:space="preserve"> các kết quả đánh giá này sẽ được thống kê cụ thể trên Admin Web để phục vụ khách hang.</w:t>
-      </w:r>
-    </w:p>
-    <w:p>
-      <w:pPr>
-        <w:pStyle w:val="ListParagraph"/>
-        <w:numPr>
-          <w:ilvl w:val="0"/>
-          <w:numId w:val="2"/>
-        </w:numPr>
-      </w:pPr>
-      <w:r>
-        <w:t xml:space="preserve">Chính sách </w:t>
-      </w:r>
-    </w:p>
-    <w:p>
-      <w:pPr>
-        <w:pStyle w:val="ListParagraph"/>
-        <w:numPr>
-          <w:ilvl w:val="1"/>
-          <w:numId w:val="2"/>
-        </w:numPr>
-      </w:pPr>
-      <w:r>
-        <w:t>Hệ thống miễn phí</w:t>
-      </w:r>
-      <w:r>
-        <w:t>.</w:t>
-      </w:r>
     </w:p>
     <w:p>
       <w:pPr>

</xml_diff>

<commit_message>
.mod chat and .imp initStatistical
</commit_message>
<xml_diff>
--- a/Web/YeuCauHeThong.docx
+++ b/Web/YeuCauHeThong.docx
@@ -337,8 +337,14 @@
           <w:ilvl w:val="0"/>
           <w:numId w:val="1"/>
         </w:numPr>
-      </w:pPr>
-      <w:r>
+        <w:rPr>
+          <w:highlight w:val="green"/>
+        </w:rPr>
+      </w:pPr>
+      <w:r>
+        <w:rPr>
+          <w:highlight w:val="green"/>
+        </w:rPr>
         <w:t>Hệ thống App</w:t>
       </w:r>
     </w:p>
@@ -349,8 +355,14 @@
           <w:ilvl w:val="1"/>
           <w:numId w:val="1"/>
         </w:numPr>
-      </w:pPr>
-      <w:r>
+        <w:rPr>
+          <w:highlight w:val="green"/>
+        </w:rPr>
+      </w:pPr>
+      <w:r>
+        <w:rPr>
+          <w:highlight w:val="green"/>
+        </w:rPr>
         <w:t>Đăng ký tài khoản</w:t>
       </w:r>
     </w:p>
@@ -361,8 +373,14 @@
           <w:ilvl w:val="2"/>
           <w:numId w:val="1"/>
         </w:numPr>
-      </w:pPr>
-      <w:r>
+        <w:rPr>
+          <w:highlight w:val="green"/>
+        </w:rPr>
+      </w:pPr>
+      <w:r>
+        <w:rPr>
+          <w:highlight w:val="green"/>
+        </w:rPr>
         <w:t>Tài khoản thợ</w:t>
       </w:r>
     </w:p>
@@ -373,6 +391,9 @@
           <w:ilvl w:val="3"/>
           <w:numId w:val="1"/>
         </w:numPr>
+        <w:rPr>
+          <w:highlight w:val="green"/>
+        </w:rPr>
       </w:pPr>
       <w:r>
         <w:rPr>
@@ -426,18 +447,18 @@
           <w:numId w:val="1"/>
         </w:numPr>
         <w:rPr>
-          <w:highlight w:val="darkGray"/>
-        </w:rPr>
-      </w:pPr>
-      <w:r>
-        <w:rPr>
-          <w:highlight w:val="darkGray"/>
+          <w:highlight w:val="green"/>
+        </w:rPr>
+      </w:pPr>
+      <w:r>
+        <w:rPr>
+          <w:highlight w:val="green"/>
         </w:rPr>
         <w:t>Panel hiển thị bản đồ để xem (có thể tham thảo các app của uber, grapber để lên chức năng cụ thể)</w:t>
       </w:r>
       <w:r>
         <w:rPr>
-          <w:highlight w:val="darkGray"/>
+          <w:highlight w:val="green"/>
         </w:rPr>
         <w:t>.</w:t>
       </w:r>
@@ -450,12 +471,12 @@
           <w:numId w:val="1"/>
         </w:numPr>
         <w:rPr>
-          <w:highlight w:val="yellow"/>
-        </w:rPr>
-      </w:pPr>
-      <w:r>
-        <w:rPr>
-          <w:highlight w:val="yellow"/>
+          <w:highlight w:val="green"/>
+        </w:rPr>
+      </w:pPr>
+      <w:r>
+        <w:rPr>
+          <w:highlight w:val="green"/>
         </w:rPr>
         <w:t>Đánh giá sau khi kết thúc công việc để tang sao.</w:t>
       </w:r>
@@ -467,8 +488,14 @@
           <w:ilvl w:val="2"/>
           <w:numId w:val="1"/>
         </w:numPr>
-      </w:pPr>
-      <w:r>
+        <w:rPr>
+          <w:highlight w:val="green"/>
+        </w:rPr>
+      </w:pPr>
+      <w:r>
+        <w:rPr>
+          <w:highlight w:val="green"/>
+        </w:rPr>
         <w:t>Tài khoản người tìm thợ</w:t>
       </w:r>
     </w:p>
@@ -516,12 +543,12 @@
           <w:numId w:val="1"/>
         </w:numPr>
         <w:rPr>
-          <w:highlight w:val="darkGray"/>
-        </w:rPr>
-      </w:pPr>
-      <w:r>
-        <w:rPr>
-          <w:highlight w:val="darkGray"/>
+          <w:highlight w:val="green"/>
+        </w:rPr>
+      </w:pPr>
+      <w:r>
+        <w:rPr>
+          <w:highlight w:val="green"/>
         </w:rPr>
         <w:t>Xem bản độ và tìm kiếm theo yêu cầu.</w:t>
       </w:r>
@@ -534,27 +561,29 @@
           <w:numId w:val="1"/>
         </w:numPr>
         <w:rPr>
-          <w:highlight w:val="yellow"/>
-        </w:rPr>
-      </w:pPr>
-      <w:r>
-        <w:rPr>
-          <w:highlight w:val="yellow"/>
+          <w:highlight w:val="green"/>
+        </w:rPr>
+      </w:pPr>
+      <w:r>
+        <w:rPr>
+          <w:highlight w:val="green"/>
         </w:rPr>
         <w:t>Đánh giá thợ để thợ tang sao/</w:t>
       </w:r>
       <w:r>
         <w:rPr>
-          <w:highlight w:val="yellow"/>
+          <w:highlight w:val="green"/>
         </w:rPr>
         <w:sym w:font="Wingdings" w:char="F0E8"/>
       </w:r>
       <w:r>
         <w:rPr>
-          <w:highlight w:val="yellow"/>
+          <w:highlight w:val="green"/>
         </w:rPr>
         <w:t xml:space="preserve"> các kết quả đánh giá này sẽ được thống kê cụ thể trên Admin Web để phục vụ khách hang.</w:t>
       </w:r>
+      <w:bookmarkStart w:id="0" w:name="_GoBack"/>
+      <w:bookmarkEnd w:id="0"/>
     </w:p>
     <w:p>
       <w:pPr>
@@ -582,8 +611,6 @@
       <w:r>
         <w:t>.</w:t>
       </w:r>
-      <w:bookmarkStart w:id="0" w:name="_GoBack"/>
-      <w:bookmarkEnd w:id="0"/>
     </w:p>
     <w:p>
       <w:pPr>

</xml_diff>